<commit_message>
Agregados cambios a los resultados
</commit_message>
<xml_diff>
--- a/Tecnológico Nacional de México Campus de la Región Sierra - cacao.docx
+++ b/Tecnológico Nacional de México Campus de la Región Sierra - cacao.docx
@@ -1273,7 +1273,7 @@
                 <w:noProof/>
                 <w:webHidden/>
               </w:rPr>
-              <w:t>3</w:t>
+              <w:t>4</w:t>
             </w:r>
             <w:r>
               <w:rPr>
@@ -1345,7 +1345,7 @@
                 <w:noProof/>
                 <w:webHidden/>
               </w:rPr>
-              <w:t>3</w:t>
+              <w:t>4</w:t>
             </w:r>
             <w:r>
               <w:rPr>
@@ -1561,7 +1561,7 @@
                 <w:noProof/>
                 <w:webHidden/>
               </w:rPr>
-              <w:t>4</w:t>
+              <w:t>5</w:t>
             </w:r>
             <w:r>
               <w:rPr>
@@ -1779,6 +1779,11 @@
     </w:p>
     <w:p>
       <w:r>
+        <w:t>Todo lo anterior debido a que la empresa cuenta con la posibilidad de exportar su producto a países como EE.UU. y Dinamarca entre otros.</w:t>
+      </w:r>
+    </w:p>
+    <w:p>
+      <w:r>
         <w:t>Durante el desarrollo del proyecto se adoptó la idea de utilizar</w:t>
       </w:r>
       <w:r>
@@ -1862,6 +1867,7 @@
       </w:pPr>
       <w:bookmarkStart w:id="2" w:name="_Toc129084048"/>
       <w:r>
+        <w:lastRenderedPageBreak/>
         <w:t>Objetivo general</w:t>
       </w:r>
       <w:bookmarkEnd w:id="2"/>
@@ -1883,7 +1889,6 @@
       </w:pPr>
       <w:bookmarkStart w:id="3" w:name="_Toc129084049"/>
       <w:r>
-        <w:lastRenderedPageBreak/>
         <w:t>Objetivos específicos</w:t>
       </w:r>
       <w:bookmarkEnd w:id="3"/>
@@ -2013,6 +2018,7 @@
       </w:pPr>
       <w:bookmarkStart w:id="5" w:name="_Toc129084051"/>
       <w:r>
+        <w:lastRenderedPageBreak/>
         <w:t>Impactos ambientales</w:t>
       </w:r>
       <w:bookmarkEnd w:id="5"/>
@@ -2031,17 +2037,176 @@
         <w:t>reduciría la energía consumida</w:t>
       </w:r>
       <w:r>
-        <w:t xml:space="preserve">, lo que conlleva que el proceso tenga un menor impacto ambiental, ya que a pesar de que en la zona la energía eléctrica que se consume proviene de centrales </w:t>
-      </w:r>
+        <w:t xml:space="preserve">, lo que conlleva que el proceso tenga un menor impacto ambiental, ya que a pesar de que en la zona la energía eléctrica que se consume proviene de centrales hidroeléctricas, las cuales no representan un impacto ambiental tan grande, se puede reducir la </w:t>
+      </w:r>
+      <w:r>
+        <w:t xml:space="preserve">huella de carbono dejando </w:t>
+      </w:r>
+      <w:r>
+        <w:t>a través de realizar el proceso en menos tiempo, lo que significa un menor uso de insumos, mano de obra y combustible.</w:t>
+      </w:r>
+      <w:r>
+        <w:t xml:space="preserve"> </w:t>
+      </w:r>
+    </w:p>
+    <w:p>
+      <w:pPr>
+        <w:pStyle w:val="Ttulo1"/>
+      </w:pPr>
+      <w:bookmarkStart w:id="6" w:name="_Toc129084052"/>
+      <w:r>
+        <w:t>Sustentabilidad</w:t>
+      </w:r>
+      <w:bookmarkEnd w:id="6"/>
+    </w:p>
+    <w:p>
+      <w:r>
+        <w:t xml:space="preserve">Al disminuir el tiempo del proceso, haciéndolo más eficiente, </w:t>
+      </w:r>
+      <w:r>
+        <w:t>se puede reducir costos de producción, de igual manera se puede mejorar la calidad del producto final que maneja la empresa, lo que a su vez puede representar un aumento en las ganancias de la empresa, con lo cual, quedaría justificada la implementación del sistema.</w:t>
+      </w:r>
+    </w:p>
+    <w:p>
+      <w:pPr>
+        <w:pStyle w:val="Ttulo1"/>
+      </w:pPr>
+      <w:bookmarkStart w:id="7" w:name="_Toc129084053"/>
+      <w:r>
+        <w:t>Desarrollo tecnológico generad</w:t>
+      </w:r>
+      <w:bookmarkEnd w:id="7"/>
+      <w:r>
+        <w:t>o</w:t>
+      </w:r>
+    </w:p>
+    <w:p>
+      <w:r>
+        <w:t>Desarrollo de dispositivos especializados IoT para la medición de la temperatura en las camas de secado.</w:t>
+      </w:r>
+    </w:p>
+    <w:p>
+      <w:r>
+        <w:t>Desarrollo de dispositivos de control de los extractores utilizados en el proceso de secado de cacao.</w:t>
+      </w:r>
+    </w:p>
+    <w:p>
+      <w:r>
+        <w:t>Implementación del sistema automatizado en conjunto con un sistema de módulos fotovoltaicos autónomo, para evitar el aumento de consumo eléctrico por parte de la empresa.</w:t>
+      </w:r>
+    </w:p>
+    <w:p>
+      <w:r>
+        <w:t>Desarrollo del software</w:t>
+      </w:r>
+      <w:r>
+        <w:t xml:space="preserve"> necesario para el control de los dispositivos</w:t>
+      </w:r>
+      <w:r>
+        <w:t xml:space="preserve">, </w:t>
+      </w:r>
+      <w:r>
+        <w:t>a partir</w:t>
+      </w:r>
+      <w:r>
+        <w:t xml:space="preserve"> de software libre, permitiendo </w:t>
+      </w:r>
+      <w:r>
+        <w:t>abaratar el costo del desarrollo</w:t>
+      </w:r>
+      <w:r>
+        <w:t>.</w:t>
+      </w:r>
+    </w:p>
+    <w:p>
+      <w:pPr>
+        <w:pStyle w:val="Ttulo1"/>
+      </w:pPr>
+      <w:bookmarkStart w:id="8" w:name="_Toc129084054"/>
+      <w:r>
+        <w:t>Descripción de la tecnología</w:t>
+      </w:r>
+      <w:bookmarkEnd w:id="8"/>
+    </w:p>
+    <w:p>
+      <w:pPr>
+        <w:pStyle w:val="Ttulo2"/>
+      </w:pPr>
+      <w:bookmarkStart w:id="9" w:name="_Toc129084055"/>
+      <w:r>
+        <w:t>Servidor</w:t>
+      </w:r>
+      <w:bookmarkEnd w:id="9"/>
+    </w:p>
+    <w:p>
+      <w:r>
+        <w:t>Es el dispositivo que se encarga de controlar la funcionalidad del sistema, medidas de sensores, encendido y apagado de los ventiladores, etc.</w:t>
+      </w:r>
+    </w:p>
+    <w:p>
+      <w:pPr>
+        <w:pStyle w:val="Ttulo2"/>
+      </w:pPr>
+      <w:bookmarkStart w:id="10" w:name="_Toc129084056"/>
+      <w:r>
+        <w:t>Sensores</w:t>
+      </w:r>
+      <w:bookmarkEnd w:id="10"/>
+    </w:p>
+    <w:p>
+      <w:r>
+        <w:t>Son dispositivos que se encarga de medir la temperatura de cacao mediante el secado</w:t>
+      </w:r>
+    </w:p>
+    <w:p>
+      <w:pPr>
+        <w:pStyle w:val="Ttulo2"/>
+      </w:pPr>
+      <w:bookmarkStart w:id="11" w:name="_Toc129084057"/>
       <w:r>
         <w:lastRenderedPageBreak/>
-        <w:t xml:space="preserve">hidroeléctricas, las cuales no representan un impacto ambiental tan grande, se puede reducir la </w:t>
-      </w:r>
-      <w:r>
-        <w:t xml:space="preserve">huella de carbono dejando </w:t>
-      </w:r>
-      <w:r>
-        <w:t>a través de realizar el proceso en menos tiempo, lo que significa un menor uso de insumos, mano de obra y combustible.</w:t>
+        <w:t>Infraestructura.</w:t>
+      </w:r>
+      <w:bookmarkEnd w:id="11"/>
+    </w:p>
+    <w:p>
+      <w:r>
+        <w:t>Dispositivos que se necesitan para conectar los sensores y servidores entre ellos.</w:t>
+      </w:r>
+    </w:p>
+    <w:p>
+      <w:pPr>
+        <w:pStyle w:val="Ttulo1"/>
+      </w:pPr>
+      <w:bookmarkStart w:id="12" w:name="_Toc129084058"/>
+      <w:r>
+        <w:t>Beneficiarios</w:t>
+      </w:r>
+      <w:bookmarkEnd w:id="12"/>
+    </w:p>
+    <w:p>
+      <w:r>
+        <w:t>La empresa Agrofloresta</w:t>
+      </w:r>
+      <w:r>
+        <w:t xml:space="preserve"> Mesoamericana</w:t>
+      </w:r>
+      <w:r>
+        <w:t xml:space="preserve"> será el mayor beneficiario del proyecto, ya que al desarrollar e implementar la tecnología mencionada, se aumentará la eficiencia energética durante el proceso de secado, lo que lo hará más optimo, al igual que permitirá que cadena de valor obtenga un valor agregado al homogenizar la temperatura del secado de cacao.</w:t>
+      </w:r>
+    </w:p>
+    <w:p>
+      <w:r>
+        <w:t>Otro de los beneficiados con el proyecto, es el</w:t>
+      </w:r>
+      <w:r>
+        <w:t xml:space="preserve"> Tecnológico Nacional de México Campus de la Región Sierra </w:t>
+      </w:r>
+      <w:r>
+        <w:t>que,</w:t>
+      </w:r>
+      <w:r>
+        <w:t xml:space="preserve"> a través de la adquisición de los equipos para desarrollar la tecnología, equipará un área específica para poder llevar a cabo este proceso.</w:t>
       </w:r>
       <w:r>
         <w:t xml:space="preserve"> </w:t>
@@ -2051,157 +2216,27 @@
       <w:pPr>
         <w:pStyle w:val="Ttulo1"/>
       </w:pPr>
-      <w:bookmarkStart w:id="6" w:name="_Toc129084052"/>
-      <w:r>
-        <w:t>Sustentabilidad</w:t>
-      </w:r>
-      <w:bookmarkEnd w:id="6"/>
-      <w:r>
-        <w:t xml:space="preserve"> </w:t>
-      </w:r>
-    </w:p>
-    <w:p>
-      <w:r>
-        <w:t xml:space="preserve">Al disminuir el tiempo del proceso, haciéndolo más eficiente, </w:t>
-      </w:r>
-      <w:r>
-        <w:t>se puede reducir costos de producción, de igual manera se puede mejorar la calidad del producto final que maneja la empresa, lo que a su vez puede representar un aumento en las ganancias de la empresa, con lo cual, quedaría justificada la implementación del sistema.</w:t>
-      </w:r>
-    </w:p>
-    <w:p>
-      <w:pPr>
-        <w:pStyle w:val="Ttulo1"/>
-      </w:pPr>
-      <w:bookmarkStart w:id="7" w:name="_Toc129084053"/>
-      <w:r>
-        <w:t>Desarrollo tecnológico generado</w:t>
-      </w:r>
-      <w:bookmarkEnd w:id="7"/>
-    </w:p>
-    <w:p>
-      <w:r>
-        <w:t>Desarrollo de dispositivos especializados IoT para la medición de la temperatura en las camas de secado.</w:t>
-      </w:r>
-    </w:p>
-    <w:p>
-      <w:r>
-        <w:t>Desarrollo de dispositivos de control de los extractores utilizados en el proceso de secado de cacao.</w:t>
-      </w:r>
-    </w:p>
-    <w:p>
-      <w:r>
-        <w:t>Implementación del sistema automatizado en conjunto con un sistema de módulos fotovoltaicos autónomo, para evitar el aumento de consumo eléctrico por parte de la empresa.</w:t>
-      </w:r>
-    </w:p>
-    <w:p>
-      <w:r>
-        <w:t>Desarrollo del software</w:t>
-      </w:r>
-      <w:r>
-        <w:t xml:space="preserve"> necesario para el control de los dispositivos</w:t>
-      </w:r>
-      <w:r>
-        <w:t xml:space="preserve">, </w:t>
-      </w:r>
-      <w:r>
-        <w:t>a partir</w:t>
-      </w:r>
-      <w:r>
-        <w:t xml:space="preserve"> de software libre, permitiendo </w:t>
-      </w:r>
-      <w:r>
-        <w:t>abaratar el costo del desarrollo</w:t>
-      </w:r>
-      <w:r>
-        <w:t>.</w:t>
-      </w:r>
-    </w:p>
-    <w:p>
-      <w:pPr>
-        <w:pStyle w:val="Ttulo1"/>
-      </w:pPr>
-      <w:bookmarkStart w:id="8" w:name="_Toc129084054"/>
-      <w:r>
-        <w:t>Descripción de la tecnología</w:t>
-      </w:r>
-      <w:bookmarkEnd w:id="8"/>
-      <w:r>
-        <w:t xml:space="preserve"> </w:t>
-      </w:r>
-    </w:p>
-    <w:p>
-      <w:pPr>
-        <w:pStyle w:val="Ttulo2"/>
-      </w:pPr>
-      <w:bookmarkStart w:id="9" w:name="_Toc129084055"/>
-      <w:r>
-        <w:t>Servidor</w:t>
-      </w:r>
-      <w:bookmarkEnd w:id="9"/>
-    </w:p>
-    <w:p>
-      <w:r>
-        <w:t>Es el dispositivo que se encarga de controlar la funcionalidad del sistema, medidas de sensores, encendido y apagado de los ventiladores, etc.</w:t>
-      </w:r>
-    </w:p>
-    <w:p>
-      <w:pPr>
-        <w:pStyle w:val="Ttulo2"/>
-      </w:pPr>
-      <w:bookmarkStart w:id="10" w:name="_Toc129084056"/>
-      <w:r>
-        <w:t>Sensores</w:t>
-      </w:r>
-      <w:bookmarkEnd w:id="10"/>
-    </w:p>
-    <w:p>
-      <w:r>
-        <w:t>Son dispositivos que se encarga de medir la temperatura de cacao mediante el secado</w:t>
-      </w:r>
-    </w:p>
-    <w:p>
-      <w:pPr>
-        <w:pStyle w:val="Ttulo2"/>
-      </w:pPr>
-      <w:bookmarkStart w:id="11" w:name="_Toc129084057"/>
-      <w:r>
-        <w:t>Infraestructura.</w:t>
-      </w:r>
-      <w:bookmarkEnd w:id="11"/>
-    </w:p>
-    <w:p>
-      <w:r>
-        <w:t>Dispositivos que se necesitan para conectar los sensores y servidores entre ellos.</w:t>
-      </w:r>
-    </w:p>
-    <w:p>
-      <w:pPr>
-        <w:pStyle w:val="Ttulo1"/>
-      </w:pPr>
-      <w:bookmarkStart w:id="12" w:name="_Toc129084058"/>
-      <w:r>
-        <w:lastRenderedPageBreak/>
-        <w:t>Beneficiarios</w:t>
-      </w:r>
-      <w:bookmarkEnd w:id="12"/>
-      <w:r>
-        <w:t xml:space="preserve"> </w:t>
-      </w:r>
-    </w:p>
-    <w:p>
-      <w:r>
-        <w:t xml:space="preserve">Los beneficiarios serán directamente los trabajadores de la empresa Agroforestal Mesoamericana al optimizar su sistema de secado de cacao y esto a su vez ayudaría a mejorar el producto final sin pérdidas en el proceso del producto y aumentaría la eficiencia energética. </w:t>
-      </w:r>
-    </w:p>
-    <w:p>
-      <w:pPr>
-        <w:pStyle w:val="Ttulo1"/>
-      </w:pPr>
       <w:bookmarkStart w:id="13" w:name="_Toc129084059"/>
       <w:r>
-        <w:t>Resultados</w:t>
+        <w:t>Resultado</w:t>
       </w:r>
       <w:bookmarkEnd w:id="13"/>
+      <w:r>
+        <w:t>s</w:t>
+      </w:r>
+    </w:p>
+    <w:p>
+      <w:r>
+        <w:t>Dentro de los resultados esperados, se encuentra la implementación de la tecnología desarrollada</w:t>
+      </w:r>
+      <w:r>
+        <w:t>, para la medición de la temperatura de los granos de cacao durante el proceso de secado, así como el control de los extractores que se encargan de regular la temperatura.</w:t>
+      </w:r>
+    </w:p>
+    <w:p>
+      <w:r>
+        <w:t>La instalación del sistema de módulos fotovoltaicos, para evitar el consumo de energía eléctrica por parte del sistema automatizado, y evitar que esto represente un gasto adicional para la empresa.</w:t>
+      </w:r>
     </w:p>
     <w:p>
       <w:pPr>
@@ -2212,7 +2247,37 @@
         </w:rPr>
       </w:pPr>
       <w:r>
-        <w:t xml:space="preserve">Los resultados que se obtuvieron fueron óptimos en la reducción de la energía en la empresa y en el proceso mismo del secado del cacao debido a que se ahorraron minutos de utilización de los ventiladores de manera innecesaria. </w:t>
+        <w:t>Parte importante de los</w:t>
+      </w:r>
+      <w:r>
+        <w:t xml:space="preserve"> resultados </w:t>
+      </w:r>
+      <w:r>
+        <w:t>esperados</w:t>
+      </w:r>
+      <w:r>
+        <w:t>,</w:t>
+      </w:r>
+      <w:r>
+        <w:t xml:space="preserve"> </w:t>
+      </w:r>
+      <w:r>
+        <w:t>es</w:t>
+      </w:r>
+      <w:r>
+        <w:t xml:space="preserve"> l</w:t>
+      </w:r>
+      <w:r>
+        <w:t>a reducción de</w:t>
+      </w:r>
+      <w:r>
+        <w:t>l consumo de energía eléctrica por parte de la empresa durante el proceso de secado</w:t>
+      </w:r>
+      <w:r>
+        <w:t xml:space="preserve"> de los granos</w:t>
+      </w:r>
+      <w:r>
+        <w:t xml:space="preserve">. </w:t>
       </w:r>
     </w:p>
     <w:p>
@@ -2224,27 +2289,26 @@
         <w:t>Conclusiones</w:t>
       </w:r>
       <w:bookmarkEnd w:id="14"/>
-      <w:r>
+    </w:p>
+    <w:p>
+      <w:r>
+        <w:t>El uso de tecnología con la finalidad de aumentar la eficiencia energética en esta clase de procesos es clave para el desarrollo de las empresas que se dedican a procesar y comerciar esta clase de materia prima, debido a que aunque la región no es una zona tan industrializada, el aumento de valor en la cadena de suministros, representa para la empresa aumento en su competitividad, debido a que su producto es de calidad de exportación.</w:t>
+      </w:r>
+    </w:p>
+    <w:p>
+      <w:r>
+        <w:lastRenderedPageBreak/>
+        <w:t>En conclusión, con tecnología es posible reducir la huella de carbono de procesos de esta índole, representando una mejora en el impacto ambiental que la empresa pueda tener con la realización de sus procesos.</w:t>
+      </w:r>
+      <w:r>
+        <w:rPr>
+          <w:rFonts w:eastAsia="Arial"/>
+        </w:rPr>
         <w:t xml:space="preserve"> </w:t>
       </w:r>
     </w:p>
     <w:p>
       <w:pPr>
-        <w:rPr>
-          <w:b/>
-          <w:sz w:val="36"/>
-          <w:szCs w:val="36"/>
-        </w:rPr>
-      </w:pPr>
-      <w:r>
-        <w:rPr>
-          <w:rFonts w:eastAsia="Arial"/>
-        </w:rPr>
-        <w:t xml:space="preserve">La finalidad del proyecto es aplicar una reingeniería en el sistema de secado del cacao haciendo uso de las tecnologías IoT, y que estas a su vez reduzcan la huella de carbono en la utilización de ventiladores en el proceso del cacao dando mejoras energéticas a la empresa y mejorar la calidad de trabajo. </w:t>
-      </w:r>
-    </w:p>
-    <w:p>
-      <w:pPr>
         <w:pStyle w:val="Ttulo1"/>
       </w:pPr>
       <w:bookmarkStart w:id="15" w:name="_Toc129084061"/>
@@ -2252,9 +2316,6 @@
         <w:t>Bibliografía</w:t>
       </w:r>
       <w:bookmarkEnd w:id="15"/>
-      <w:r>
-        <w:t xml:space="preserve"> </w:t>
-      </w:r>
     </w:p>
     <w:p>
       <w:hyperlink r:id="rId8">
@@ -2291,19 +2352,7 @@
         <w:rPr>
           <w:color w:val="000000"/>
         </w:rPr>
-        <w:t>empleó</w:t>
-      </w:r>
-      <w:r>
-        <w:rPr>
-          <w:color w:val="000000"/>
-        </w:rPr>
-        <w:t xml:space="preserve"> la mejora indicada en los extractores de aire</w:t>
-      </w:r>
-      <w:r>
-        <w:rPr>
-          <w:color w:val="000000"/>
-        </w:rPr>
-        <w:t>.</w:t>
+        <w:t>pretende implementar el sistema para la mejora del proceso.</w:t>
       </w:r>
     </w:p>
     <w:p/>
@@ -2315,7 +2364,6 @@
         <w:rPr>
           <w:noProof/>
         </w:rPr>
-        <w:lastRenderedPageBreak/>
         <w:drawing>
           <wp:inline distT="0" distB="0" distL="0" distR="0" wp14:anchorId="5A3B50B1" wp14:editId="3749F034">
             <wp:extent cx="4530725" cy="3395980"/>
@@ -2368,6 +2416,7 @@
         <w:rPr>
           <w:noProof/>
         </w:rPr>
+        <w:lastRenderedPageBreak/>
         <w:drawing>
           <wp:inline distT="0" distB="0" distL="0" distR="0" wp14:anchorId="4AED3ED4" wp14:editId="4E803992">
             <wp:extent cx="4579620" cy="3429000"/>

</xml_diff>